<commit_message>
Revert "Merge branch 'master' of https://github.com/kalinina0902/Bank_system"
This reverts commit ec7b8457e439364ef367ccb7528aa8c8e1f03070, reversing
changes made to 052fc09fb6f5d4133b5df1450ea038f860e4f47a.
</commit_message>
<xml_diff>
--- a/Банковская система.docx
+++ b/Банковская система.docx
@@ -987,6 +987,8 @@
               <w:fldChar w:fldCharType="end"/>
             </w:r>
           </w:hyperlink>
+          <w:bookmarkStart w:id="0" w:name="_GoBack"/>
+          <w:bookmarkEnd w:id="0"/>
         </w:p>
         <w:p>
           <w:pPr>
@@ -2399,12 +2401,12 @@
       <w:pPr>
         <w:pStyle w:val="1"/>
       </w:pPr>
-      <w:bookmarkStart w:id="0" w:name="_Toc8122988"/>
+      <w:bookmarkStart w:id="1" w:name="_Toc8122988"/>
       <w:r>
         <w:lastRenderedPageBreak/>
         <w:t>Введение</w:t>
       </w:r>
-      <w:bookmarkEnd w:id="0"/>
+      <w:bookmarkEnd w:id="1"/>
     </w:p>
     <w:p/>
     <w:p>
@@ -2655,12 +2657,12 @@
         </w:rPr>
         <w:br w:type="page"/>
       </w:r>
-      <w:bookmarkStart w:id="1" w:name="_Toc8122989"/>
+      <w:bookmarkStart w:id="2" w:name="_Toc8122989"/>
       <w:r>
         <w:lastRenderedPageBreak/>
         <w:t>Глоссарий</w:t>
       </w:r>
-      <w:bookmarkEnd w:id="1"/>
+      <w:bookmarkEnd w:id="2"/>
     </w:p>
     <w:p>
       <w:pPr>
@@ -2941,12 +2943,12 @@
           <w:numId w:val="10"/>
         </w:numPr>
       </w:pPr>
-      <w:bookmarkStart w:id="2" w:name="_Toc8122990"/>
+      <w:bookmarkStart w:id="3" w:name="_Toc8122990"/>
       <w:r>
         <w:lastRenderedPageBreak/>
         <w:t>Постановка задачи</w:t>
       </w:r>
-      <w:bookmarkEnd w:id="2"/>
+      <w:bookmarkEnd w:id="3"/>
     </w:p>
     <w:p>
       <w:pPr>
@@ -3373,12 +3375,12 @@
           <w:numId w:val="10"/>
         </w:numPr>
       </w:pPr>
-      <w:bookmarkStart w:id="3" w:name="_Toc8122991"/>
+      <w:bookmarkStart w:id="4" w:name="_Toc8122991"/>
       <w:r>
         <w:lastRenderedPageBreak/>
         <w:t>Анализ предметной области</w:t>
       </w:r>
-      <w:bookmarkEnd w:id="3"/>
+      <w:bookmarkEnd w:id="4"/>
     </w:p>
     <w:p>
       <w:pPr>
@@ -4077,11 +4079,11 @@
           <w:numId w:val="10"/>
         </w:numPr>
       </w:pPr>
-      <w:bookmarkStart w:id="4" w:name="_Toc8122992"/>
+      <w:bookmarkStart w:id="5" w:name="_Toc8122992"/>
       <w:r>
         <w:t>Существующие решения</w:t>
       </w:r>
-      <w:bookmarkEnd w:id="4"/>
+      <w:bookmarkEnd w:id="5"/>
     </w:p>
     <w:p>
       <w:pPr>
@@ -4475,11 +4477,11 @@
         </w:numPr>
         <w:spacing w:before="240" w:after="240"/>
       </w:pPr>
-      <w:bookmarkStart w:id="5" w:name="_Toc8122993"/>
+      <w:bookmarkStart w:id="6" w:name="_Toc8122993"/>
       <w:r>
         <w:t>IDEF0</w:t>
       </w:r>
-      <w:bookmarkEnd w:id="5"/>
+      <w:bookmarkEnd w:id="6"/>
     </w:p>
     <w:p>
       <w:pPr>
@@ -4611,11 +4613,11 @@
         </w:numPr>
         <w:spacing w:before="240" w:after="240"/>
       </w:pPr>
-      <w:bookmarkStart w:id="6" w:name="_Toc8122994"/>
+      <w:bookmarkStart w:id="7" w:name="_Toc8122994"/>
       <w:r>
         <w:t>Диаграмма прецедентов</w:t>
       </w:r>
-      <w:bookmarkEnd w:id="6"/>
+      <w:bookmarkEnd w:id="7"/>
     </w:p>
     <w:p>
       <w:pPr>
@@ -4649,10 +4651,10 @@
           <w:lang w:eastAsia="ru-RU"/>
         </w:rPr>
         <w:drawing>
-          <wp:inline distT="0" distB="0" distL="0" distR="0">
-            <wp:extent cx="6560820" cy="2288391"/>
-            <wp:effectExtent l="0" t="0" r="0" b="0"/>
-            <wp:docPr id="3" name="Рисунок 3" descr="https://pp.userapi.com/c852016/v852016125/12afc3/vk7z9vRIgIY.jpg"/>
+          <wp:inline distT="0" distB="0" distL="0" distR="0" wp14:anchorId="47871C28" wp14:editId="255001AD">
+            <wp:extent cx="6188710" cy="2879267"/>
+            <wp:effectExtent l="0" t="0" r="2540" b="0"/>
+            <wp:docPr id="15" name="Рисунок 15"/>
             <wp:cNvGraphicFramePr>
               <a:graphicFrameLocks xmlns:a="http://schemas.openxmlformats.org/drawingml/2006/main" noChangeAspect="1"/>
             </wp:cNvGraphicFramePr>
@@ -4660,36 +4662,23 @@
               <a:graphicData uri="http://schemas.openxmlformats.org/drawingml/2006/picture">
                 <pic:pic xmlns:pic="http://schemas.openxmlformats.org/drawingml/2006/picture">
                   <pic:nvPicPr>
-                    <pic:cNvPr id="0" name="Picture 1" descr="https://pp.userapi.com/c852016/v852016125/12afc3/vk7z9vRIgIY.jpg"/>
-                    <pic:cNvPicPr>
-                      <a:picLocks noChangeAspect="1" noChangeArrowheads="1"/>
-                    </pic:cNvPicPr>
+                    <pic:cNvPr id="1" name=""/>
+                    <pic:cNvPicPr/>
                   </pic:nvPicPr>
                   <pic:blipFill>
-                    <a:blip r:embed="rId8" cstate="print">
-                      <a:extLst>
-                        <a:ext uri="{28A0092B-C50C-407E-A947-70E740481C1C}">
-                          <a14:useLocalDpi xmlns:a14="http://schemas.microsoft.com/office/drawing/2010/main" val="0"/>
-                        </a:ext>
-                      </a:extLst>
-                    </a:blip>
-                    <a:srcRect/>
+                    <a:blip r:embed="rId8"/>
                     <a:stretch>
                       <a:fillRect/>
                     </a:stretch>
                   </pic:blipFill>
-                  <pic:spPr bwMode="auto">
+                  <pic:spPr>
                     <a:xfrm>
                       <a:off x="0" y="0"/>
-                      <a:ext cx="6603143" cy="2303153"/>
+                      <a:ext cx="6188710" cy="2879267"/>
                     </a:xfrm>
                     <a:prstGeom prst="rect">
                       <a:avLst/>
                     </a:prstGeom>
-                    <a:noFill/>
-                    <a:ln>
-                      <a:noFill/>
-                    </a:ln>
                   </pic:spPr>
                 </pic:pic>
               </a:graphicData>
@@ -4711,7 +4700,7 @@
           <w:numId w:val="10"/>
         </w:numPr>
       </w:pPr>
-      <w:bookmarkStart w:id="7" w:name="_Toc8122995"/>
+      <w:bookmarkStart w:id="8" w:name="_Toc8122995"/>
       <w:r>
         <w:lastRenderedPageBreak/>
         <w:t>Проектирование</w:t>
@@ -4719,7 +4708,7 @@
       <w:r>
         <w:t xml:space="preserve"> приложения</w:t>
       </w:r>
-      <w:bookmarkEnd w:id="7"/>
+      <w:bookmarkEnd w:id="8"/>
     </w:p>
     <w:p/>
     <w:p>
@@ -4730,11 +4719,11 @@
           <w:numId w:val="10"/>
         </w:numPr>
       </w:pPr>
-      <w:bookmarkStart w:id="8" w:name="_Toc8122996"/>
+      <w:bookmarkStart w:id="9" w:name="_Toc8122996"/>
       <w:r>
         <w:t>Диаграмма развёртывания</w:t>
       </w:r>
-      <w:bookmarkEnd w:id="8"/>
+      <w:bookmarkEnd w:id="9"/>
     </w:p>
     <w:p>
       <w:pPr>
@@ -4803,12 +4792,12 @@
           <w:numId w:val="10"/>
         </w:numPr>
       </w:pPr>
-      <w:bookmarkStart w:id="9" w:name="_Toc8122997"/>
+      <w:bookmarkStart w:id="10" w:name="_Toc8122997"/>
       <w:r>
         <w:lastRenderedPageBreak/>
         <w:t>Диаграмма классов</w:t>
       </w:r>
-      <w:bookmarkEnd w:id="9"/>
+      <w:bookmarkEnd w:id="10"/>
     </w:p>
     <w:p>
       <w:pPr>
@@ -4879,11 +4868,11 @@
           <w:numId w:val="10"/>
         </w:numPr>
       </w:pPr>
-      <w:bookmarkStart w:id="10" w:name="_Toc8122998"/>
+      <w:bookmarkStart w:id="11" w:name="_Toc8122998"/>
       <w:r>
         <w:t>Диаграмма объектов</w:t>
       </w:r>
-      <w:bookmarkEnd w:id="10"/>
+      <w:bookmarkEnd w:id="11"/>
     </w:p>
     <w:p>
       <w:pPr>
@@ -4897,10 +4886,10 @@
           <w:lang w:eastAsia="ru-RU"/>
         </w:rPr>
         <w:drawing>
-          <wp:inline distT="0" distB="0" distL="0" distR="0" wp14:anchorId="53FC57D5" wp14:editId="3DAC3F9B">
-            <wp:extent cx="6188710" cy="2743200"/>
-            <wp:effectExtent l="0" t="0" r="2540" b="0"/>
-            <wp:docPr id="35" name="Рисунок 35"/>
+          <wp:inline distT="0" distB="0" distL="0" distR="0">
+            <wp:extent cx="5971309" cy="3067556"/>
+            <wp:effectExtent l="0" t="0" r="0" b="0"/>
+            <wp:docPr id="27" name="Рисунок 27" descr="C:\Users\Tanya\Desktop\ФКН\ТП\ObjectDiagram1.jpg"/>
             <wp:cNvGraphicFramePr>
               <a:graphicFrameLocks xmlns:a="http://schemas.openxmlformats.org/drawingml/2006/main" noChangeAspect="1"/>
             </wp:cNvGraphicFramePr>
@@ -4908,23 +4897,36 @@
               <a:graphicData uri="http://schemas.openxmlformats.org/drawingml/2006/picture">
                 <pic:pic xmlns:pic="http://schemas.openxmlformats.org/drawingml/2006/picture">
                   <pic:nvPicPr>
-                    <pic:cNvPr id="1" name=""/>
-                    <pic:cNvPicPr/>
+                    <pic:cNvPr id="0" name="Picture 5" descr="C:\Users\Tanya\Desktop\ФКН\ТП\ObjectDiagram1.jpg"/>
+                    <pic:cNvPicPr>
+                      <a:picLocks noChangeAspect="1" noChangeArrowheads="1"/>
+                    </pic:cNvPicPr>
                   </pic:nvPicPr>
                   <pic:blipFill>
-                    <a:blip r:embed="rId11"/>
+                    <a:blip r:embed="rId11">
+                      <a:extLst>
+                        <a:ext uri="{28A0092B-C50C-407E-A947-70E740481C1C}">
+                          <a14:useLocalDpi xmlns:a14="http://schemas.microsoft.com/office/drawing/2010/main" val="0"/>
+                        </a:ext>
+                      </a:extLst>
+                    </a:blip>
+                    <a:srcRect/>
                     <a:stretch>
                       <a:fillRect/>
                     </a:stretch>
                   </pic:blipFill>
-                  <pic:spPr>
+                  <pic:spPr bwMode="auto">
                     <a:xfrm>
                       <a:off x="0" y="0"/>
-                      <a:ext cx="6188710" cy="2743200"/>
+                      <a:ext cx="5992828" cy="3078611"/>
                     </a:xfrm>
                     <a:prstGeom prst="rect">
                       <a:avLst/>
                     </a:prstGeom>
+                    <a:noFill/>
+                    <a:ln>
+                      <a:noFill/>
+                    </a:ln>
                   </pic:spPr>
                 </pic:pic>
               </a:graphicData>
@@ -4932,8 +4934,6 @@
           </wp:inline>
         </w:drawing>
       </w:r>
-      <w:bookmarkStart w:id="11" w:name="_GoBack"/>
-      <w:bookmarkEnd w:id="11"/>
     </w:p>
     <w:p>
       <w:pPr>
@@ -4988,10 +4988,10 @@
           <w:lang w:eastAsia="ru-RU"/>
         </w:rPr>
         <w:drawing>
-          <wp:inline distT="0" distB="0" distL="0" distR="0">
-            <wp:extent cx="4465901" cy="6677891"/>
-            <wp:effectExtent l="0" t="0" r="0" b="0"/>
-            <wp:docPr id="34" name="Рисунок 34" descr="C:\Users\Tanya\Desktop\ФКН\ТП\ER.jpg"/>
+          <wp:inline distT="0" distB="0" distL="0" distR="0" wp14:anchorId="3AFCF2B2" wp14:editId="14F7723B">
+            <wp:extent cx="3733018" cy="5581650"/>
+            <wp:effectExtent l="0" t="0" r="1270" b="0"/>
+            <wp:docPr id="29" name="Рисунок 29" descr="C:\Users\Tanya\Desktop\ФКН\ТП\ER1.jpg"/>
             <wp:cNvGraphicFramePr>
               <a:graphicFrameLocks xmlns:a="http://schemas.openxmlformats.org/drawingml/2006/main" noChangeAspect="1"/>
             </wp:cNvGraphicFramePr>
@@ -4999,7 +4999,7 @@
               <a:graphicData uri="http://schemas.openxmlformats.org/drawingml/2006/picture">
                 <pic:pic xmlns:pic="http://schemas.openxmlformats.org/drawingml/2006/picture">
                   <pic:nvPicPr>
-                    <pic:cNvPr id="0" name="Picture 17" descr="C:\Users\Tanya\Desktop\ФКН\ТП\ER.jpg"/>
+                    <pic:cNvPr id="0" name="Picture 7" descr="C:\Users\Tanya\Desktop\ФКН\ТП\ER1.jpg"/>
                     <pic:cNvPicPr>
                       <a:picLocks noChangeAspect="1" noChangeArrowheads="1"/>
                     </pic:cNvPicPr>
@@ -5020,7 +5020,7 @@
                   <pic:spPr bwMode="auto">
                     <a:xfrm>
                       <a:off x="0" y="0"/>
-                      <a:ext cx="4469581" cy="6683394"/>
+                      <a:ext cx="3739175" cy="5590856"/>
                     </a:xfrm>
                     <a:prstGeom prst="rect">
                       <a:avLst/>
@@ -5060,10 +5060,10 @@
           <w:lang w:eastAsia="ru-RU"/>
         </w:rPr>
         <w:drawing>
-          <wp:inline distT="0" distB="0" distL="0" distR="0">
-            <wp:extent cx="6188710" cy="2890937"/>
-            <wp:effectExtent l="0" t="0" r="2540" b="5080"/>
-            <wp:docPr id="7" name="Рисунок 7" descr="https://pp.userapi.com/c850636/v850636125/1292d4/TuKoR-1ceUY.jpg"/>
+          <wp:inline distT="0" distB="0" distL="0" distR="0" wp14:anchorId="45960ABE" wp14:editId="5B7E265E">
+            <wp:extent cx="6188710" cy="3258820"/>
+            <wp:effectExtent l="0" t="0" r="2540" b="0"/>
+            <wp:docPr id="19" name="Рисунок 19"/>
             <wp:cNvGraphicFramePr>
               <a:graphicFrameLocks xmlns:a="http://schemas.openxmlformats.org/drawingml/2006/main" noChangeAspect="1"/>
             </wp:cNvGraphicFramePr>
@@ -5071,36 +5071,23 @@
               <a:graphicData uri="http://schemas.openxmlformats.org/drawingml/2006/picture">
                 <pic:pic xmlns:pic="http://schemas.openxmlformats.org/drawingml/2006/picture">
                   <pic:nvPicPr>
-                    <pic:cNvPr id="0" name="Picture 3" descr="https://pp.userapi.com/c850636/v850636125/1292d4/TuKoR-1ceUY.jpg"/>
-                    <pic:cNvPicPr>
-                      <a:picLocks noChangeAspect="1" noChangeArrowheads="1"/>
-                    </pic:cNvPicPr>
+                    <pic:cNvPr id="1" name=""/>
+                    <pic:cNvPicPr/>
                   </pic:nvPicPr>
                   <pic:blipFill>
-                    <a:blip r:embed="rId13" cstate="print">
-                      <a:extLst>
-                        <a:ext uri="{28A0092B-C50C-407E-A947-70E740481C1C}">
-                          <a14:useLocalDpi xmlns:a14="http://schemas.microsoft.com/office/drawing/2010/main" val="0"/>
-                        </a:ext>
-                      </a:extLst>
-                    </a:blip>
-                    <a:srcRect/>
+                    <a:blip r:embed="rId13"/>
                     <a:stretch>
                       <a:fillRect/>
                     </a:stretch>
                   </pic:blipFill>
-                  <pic:spPr bwMode="auto">
+                  <pic:spPr>
                     <a:xfrm>
                       <a:off x="0" y="0"/>
-                      <a:ext cx="6188710" cy="2890937"/>
+                      <a:ext cx="6188710" cy="3258820"/>
                     </a:xfrm>
                     <a:prstGeom prst="rect">
                       <a:avLst/>
                     </a:prstGeom>
-                    <a:noFill/>
-                    <a:ln>
-                      <a:noFill/>
-                    </a:ln>
                   </pic:spPr>
                 </pic:pic>
               </a:graphicData>
@@ -5131,9 +5118,9 @@
         </w:rPr>
         <w:drawing>
           <wp:inline distT="0" distB="0" distL="0" distR="0">
-            <wp:extent cx="6188710" cy="2420234"/>
+            <wp:extent cx="6188710" cy="2534976"/>
             <wp:effectExtent l="0" t="0" r="2540" b="0"/>
-            <wp:docPr id="8" name="Рисунок 8" descr="https://pp.userapi.com/c850332/v850332125/157754/l9DSvrXr5wE.jpg"/>
+            <wp:docPr id="20" name="Рисунок 20" descr="C:\Users\Tanya\Desktop\ФКН\ТП\ActivityDiagram1.jpg"/>
             <wp:cNvGraphicFramePr>
               <a:graphicFrameLocks xmlns:a="http://schemas.openxmlformats.org/drawingml/2006/main" noChangeAspect="1"/>
             </wp:cNvGraphicFramePr>
@@ -5141,7 +5128,7 @@
               <a:graphicData uri="http://schemas.openxmlformats.org/drawingml/2006/picture">
                 <pic:pic xmlns:pic="http://schemas.openxmlformats.org/drawingml/2006/picture">
                   <pic:nvPicPr>
-                    <pic:cNvPr id="0" name="Picture 5" descr="https://pp.userapi.com/c850332/v850332125/157754/l9DSvrXr5wE.jpg"/>
+                    <pic:cNvPr id="0" name="Picture 1" descr="C:\Users\Tanya\Desktop\ФКН\ТП\ActivityDiagram1.jpg"/>
                     <pic:cNvPicPr>
                       <a:picLocks noChangeAspect="1" noChangeArrowheads="1"/>
                     </pic:cNvPicPr>
@@ -5162,7 +5149,7 @@
                   <pic:spPr bwMode="auto">
                     <a:xfrm>
                       <a:off x="0" y="0"/>
-                      <a:ext cx="6188710" cy="2420234"/>
+                      <a:ext cx="6188710" cy="2534976"/>
                     </a:xfrm>
                     <a:prstGeom prst="rect">
                       <a:avLst/>
@@ -5242,6 +5229,7 @@
         <w:rPr>
           <w:b/>
         </w:rPr>
+        <w:lastRenderedPageBreak/>
         <w:t>Диаграмма последовательност</w:t>
       </w:r>
       <w:r>
@@ -5257,12 +5245,11 @@
           <w:noProof/>
           <w:lang w:eastAsia="ru-RU"/>
         </w:rPr>
-        <w:lastRenderedPageBreak/>
         <w:drawing>
           <wp:inline distT="0" distB="0" distL="0" distR="0">
-            <wp:extent cx="6188710" cy="4359444"/>
-            <wp:effectExtent l="0" t="0" r="2540" b="3175"/>
-            <wp:docPr id="9" name="Рисунок 9" descr="https://pp.userapi.com/c855720/v855720125/5284a/FhvbFF4kKa8.jpg"/>
+            <wp:extent cx="6187906" cy="3200400"/>
+            <wp:effectExtent l="0" t="0" r="3810" b="0"/>
+            <wp:docPr id="13" name="Рисунок 13" descr="C:\Users\Tanya\Desktop\ФКН\ТП\Model!Collaboration1!Interaction1!SequenceDiagram_Registration_and_Log_in_5.jpg"/>
             <wp:cNvGraphicFramePr>
               <a:graphicFrameLocks xmlns:a="http://schemas.openxmlformats.org/drawingml/2006/main" noChangeAspect="1"/>
             </wp:cNvGraphicFramePr>
@@ -5270,12 +5257,12 @@
               <a:graphicData uri="http://schemas.openxmlformats.org/drawingml/2006/picture">
                 <pic:pic xmlns:pic="http://schemas.openxmlformats.org/drawingml/2006/picture">
                   <pic:nvPicPr>
-                    <pic:cNvPr id="0" name="Picture 7" descr="https://pp.userapi.com/c855720/v855720125/5284a/FhvbFF4kKa8.jpg"/>
+                    <pic:cNvPr id="0" name="Picture 4" descr="C:\Users\Tanya\Desktop\ФКН\ТП\Model!Collaboration1!Interaction1!SequenceDiagram_Registration_and_Log_in_5.jpg"/>
                     <pic:cNvPicPr>
                       <a:picLocks noChangeAspect="1" noChangeArrowheads="1"/>
                     </pic:cNvPicPr>
                   </pic:nvPicPr>
-                  <pic:blipFill>
+                  <pic:blipFill rotWithShape="1">
                     <a:blip r:embed="rId15">
                       <a:extLst>
                         <a:ext uri="{28A0092B-C50C-407E-A947-70E740481C1C}">
@@ -5283,15 +5270,13 @@
                         </a:ext>
                       </a:extLst>
                     </a:blip>
-                    <a:srcRect/>
-                    <a:stretch>
-                      <a:fillRect/>
-                    </a:stretch>
+                    <a:srcRect b="28561"/>
+                    <a:stretch/>
                   </pic:blipFill>
                   <pic:spPr bwMode="auto">
                     <a:xfrm>
                       <a:off x="0" y="0"/>
-                      <a:ext cx="6188710" cy="4359444"/>
+                      <a:ext cx="6188710" cy="3200816"/>
                     </a:xfrm>
                     <a:prstGeom prst="rect">
                       <a:avLst/>
@@ -5300,6 +5285,11 @@
                     <a:ln>
                       <a:noFill/>
                     </a:ln>
+                    <a:extLst>
+                      <a:ext uri="{53640926-AAD7-44D8-BBD7-CCE9431645EC}">
+                        <a14:shadowObscured xmlns:a14="http://schemas.microsoft.com/office/drawing/2010/main"/>
+                      </a:ext>
+                    </a:extLst>
                   </pic:spPr>
                 </pic:pic>
               </a:graphicData>
@@ -5318,7 +5308,6 @@
         <w:rPr>
           <w:b/>
         </w:rPr>
-        <w:lastRenderedPageBreak/>
         <w:t>Диаграмма последовательности</w:t>
       </w:r>
       <w:r>
@@ -5339,10 +5328,10 @@
           <w:lang w:eastAsia="ru-RU"/>
         </w:rPr>
         <w:drawing>
-          <wp:inline distT="0" distB="0" distL="0" distR="0">
-            <wp:extent cx="6188710" cy="4197097"/>
+          <wp:inline distT="0" distB="0" distL="0" distR="0" wp14:anchorId="1F90ABBA" wp14:editId="0C18D03F">
+            <wp:extent cx="6188710" cy="4713605"/>
             <wp:effectExtent l="0" t="0" r="2540" b="0"/>
-            <wp:docPr id="11" name="Рисунок 11" descr="https://pp.userapi.com/c851420/v851420125/12963f/7yF5wHA-WYU.jpg"/>
+            <wp:docPr id="14" name="Рисунок 14" descr="C:\Users\Tanya\Desktop\ФКН\ТП\SeqDebet.jpg"/>
             <wp:cNvGraphicFramePr>
               <a:graphicFrameLocks xmlns:a="http://schemas.openxmlformats.org/drawingml/2006/main" noChangeAspect="1"/>
             </wp:cNvGraphicFramePr>
@@ -5350,7 +5339,7 @@
               <a:graphicData uri="http://schemas.openxmlformats.org/drawingml/2006/picture">
                 <pic:pic xmlns:pic="http://schemas.openxmlformats.org/drawingml/2006/picture">
                   <pic:nvPicPr>
-                    <pic:cNvPr id="0" name="Picture 9" descr="https://pp.userapi.com/c851420/v851420125/12963f/7yF5wHA-WYU.jpg"/>
+                    <pic:cNvPr id="0" name="Picture 5" descr="C:\Users\Tanya\Desktop\ФКН\ТП\SeqDebet.jpg"/>
                     <pic:cNvPicPr>
                       <a:picLocks noChangeAspect="1" noChangeArrowheads="1"/>
                     </pic:cNvPicPr>
@@ -5371,7 +5360,7 @@
                   <pic:spPr bwMode="auto">
                     <a:xfrm>
                       <a:off x="0" y="0"/>
-                      <a:ext cx="6188710" cy="4197097"/>
+                      <a:ext cx="6188710" cy="4713605"/>
                     </a:xfrm>
                     <a:prstGeom prst="rect">
                       <a:avLst/>
@@ -5414,12 +5403,11 @@
           <w:noProof/>
           <w:lang w:eastAsia="ru-RU"/>
         </w:rPr>
-        <w:lastRenderedPageBreak/>
         <w:drawing>
           <wp:inline distT="0" distB="0" distL="0" distR="0">
-            <wp:extent cx="6188710" cy="4159600"/>
+            <wp:extent cx="6188710" cy="4191848"/>
             <wp:effectExtent l="0" t="0" r="2540" b="0"/>
-            <wp:docPr id="12" name="Рисунок 12" descr="https://pp.userapi.com/c852120/v852120125/13a37a/1m5WMK5oUKQ.jpg"/>
+            <wp:docPr id="16" name="Рисунок 16" descr="C:\Users\Tanya\Desktop\ФКН\ТП\SeqDeposit.jpg"/>
             <wp:cNvGraphicFramePr>
               <a:graphicFrameLocks xmlns:a="http://schemas.openxmlformats.org/drawingml/2006/main" noChangeAspect="1"/>
             </wp:cNvGraphicFramePr>
@@ -5427,7 +5415,7 @@
               <a:graphicData uri="http://schemas.openxmlformats.org/drawingml/2006/picture">
                 <pic:pic xmlns:pic="http://schemas.openxmlformats.org/drawingml/2006/picture">
                   <pic:nvPicPr>
-                    <pic:cNvPr id="0" name="Picture 11" descr="https://pp.userapi.com/c852120/v852120125/13a37a/1m5WMK5oUKQ.jpg"/>
+                    <pic:cNvPr id="0" name="Picture 7" descr="C:\Users\Tanya\Desktop\ФКН\ТП\SeqDeposit.jpg"/>
                     <pic:cNvPicPr>
                       <a:picLocks noChangeAspect="1" noChangeArrowheads="1"/>
                     </pic:cNvPicPr>
@@ -5448,7 +5436,7 @@
                   <pic:spPr bwMode="auto">
                     <a:xfrm>
                       <a:off x="0" y="0"/>
-                      <a:ext cx="6188710" cy="4159600"/>
+                      <a:ext cx="6188710" cy="4191848"/>
                     </a:xfrm>
                     <a:prstGeom prst="rect">
                       <a:avLst/>
@@ -5491,10 +5479,10 @@
           <w:lang w:eastAsia="ru-RU"/>
         </w:rPr>
         <w:drawing>
-          <wp:inline distT="0" distB="0" distL="0" distR="0">
-            <wp:extent cx="6188710" cy="3436771"/>
-            <wp:effectExtent l="0" t="0" r="2540" b="0"/>
-            <wp:docPr id="17" name="Рисунок 17" descr="https://pp.userapi.com/c851536/v851536125/129a69/qH5dDFQPpgA.jpg"/>
+          <wp:inline distT="0" distB="0" distL="0" distR="0" wp14:anchorId="068F039F" wp14:editId="72C2F2A4">
+            <wp:extent cx="6188710" cy="2773680"/>
+            <wp:effectExtent l="0" t="0" r="2540" b="7620"/>
+            <wp:docPr id="23" name="Рисунок 23"/>
             <wp:cNvGraphicFramePr>
               <a:graphicFrameLocks xmlns:a="http://schemas.openxmlformats.org/drawingml/2006/main" noChangeAspect="1"/>
             </wp:cNvGraphicFramePr>
@@ -5502,13 +5490,165 @@
               <a:graphicData uri="http://schemas.openxmlformats.org/drawingml/2006/picture">
                 <pic:pic xmlns:pic="http://schemas.openxmlformats.org/drawingml/2006/picture">
                   <pic:nvPicPr>
-                    <pic:cNvPr id="0" name="Picture 13" descr="https://pp.userapi.com/c851536/v851536125/129a69/qH5dDFQPpgA.jpg"/>
+                    <pic:cNvPr id="1" name=""/>
+                    <pic:cNvPicPr/>
+                  </pic:nvPicPr>
+                  <pic:blipFill>
+                    <a:blip r:embed="rId18"/>
+                    <a:stretch>
+                      <a:fillRect/>
+                    </a:stretch>
+                  </pic:blipFill>
+                  <pic:spPr>
+                    <a:xfrm>
+                      <a:off x="0" y="0"/>
+                      <a:ext cx="6188710" cy="2773680"/>
+                    </a:xfrm>
+                    <a:prstGeom prst="rect">
+                      <a:avLst/>
+                    </a:prstGeom>
+                  </pic:spPr>
+                </pic:pic>
+              </a:graphicData>
+            </a:graphic>
+          </wp:inline>
+        </w:drawing>
+      </w:r>
+    </w:p>
+    <w:p>
+      <w:pPr>
+        <w:rPr>
+          <w:noProof/>
+          <w:lang w:eastAsia="ru-RU"/>
+        </w:rPr>
+      </w:pPr>
+    </w:p>
+    <w:p>
+      <w:pPr>
+        <w:rPr>
+          <w:noProof/>
+          <w:lang w:eastAsia="ru-RU"/>
+        </w:rPr>
+      </w:pPr>
+    </w:p>
+    <w:p>
+      <w:pPr>
+        <w:rPr>
+          <w:b/>
+        </w:rPr>
+      </w:pPr>
+      <w:r>
+        <w:rPr>
+          <w:b/>
+        </w:rPr>
+        <w:lastRenderedPageBreak/>
+        <w:t>Диаграмма последовательности оператора</w:t>
+      </w:r>
+    </w:p>
+    <w:p>
+      <w:r>
+        <w:rPr>
+          <w:noProof/>
+          <w:lang w:eastAsia="ru-RU"/>
+        </w:rPr>
+        <w:drawing>
+          <wp:inline distT="0" distB="0" distL="0" distR="0" wp14:anchorId="3622333C" wp14:editId="010B8380">
+            <wp:extent cx="6188710" cy="3463290"/>
+            <wp:effectExtent l="0" t="0" r="2540" b="3810"/>
+            <wp:docPr id="22" name="Рисунок 22"/>
+            <wp:cNvGraphicFramePr>
+              <a:graphicFrameLocks xmlns:a="http://schemas.openxmlformats.org/drawingml/2006/main" noChangeAspect="1"/>
+            </wp:cNvGraphicFramePr>
+            <a:graphic xmlns:a="http://schemas.openxmlformats.org/drawingml/2006/main">
+              <a:graphicData uri="http://schemas.openxmlformats.org/drawingml/2006/picture">
+                <pic:pic xmlns:pic="http://schemas.openxmlformats.org/drawingml/2006/picture">
+                  <pic:nvPicPr>
+                    <pic:cNvPr id="1" name=""/>
+                    <pic:cNvPicPr/>
+                  </pic:nvPicPr>
+                  <pic:blipFill>
+                    <a:blip r:embed="rId19"/>
+                    <a:stretch>
+                      <a:fillRect/>
+                    </a:stretch>
+                  </pic:blipFill>
+                  <pic:spPr>
+                    <a:xfrm>
+                      <a:off x="0" y="0"/>
+                      <a:ext cx="6188710" cy="3463290"/>
+                    </a:xfrm>
+                    <a:prstGeom prst="rect">
+                      <a:avLst/>
+                    </a:prstGeom>
+                  </pic:spPr>
+                </pic:pic>
+              </a:graphicData>
+            </a:graphic>
+          </wp:inline>
+        </w:drawing>
+      </w:r>
+    </w:p>
+    <w:p>
+      <w:pPr>
+        <w:pStyle w:val="2"/>
+        <w:numPr>
+          <w:ilvl w:val="1"/>
+          <w:numId w:val="10"/>
+        </w:numPr>
+      </w:pPr>
+      <w:bookmarkStart w:id="16" w:name="_Toc8123003"/>
+      <w:r>
+        <w:t>Диаграммы</w:t>
+      </w:r>
+      <w:r>
+        <w:t xml:space="preserve"> коммуникации</w:t>
+      </w:r>
+      <w:bookmarkEnd w:id="16"/>
+    </w:p>
+    <w:p/>
+    <w:p>
+      <w:pPr>
+        <w:rPr>
+          <w:b/>
+        </w:rPr>
+      </w:pPr>
+      <w:r>
+        <w:rPr>
+          <w:b/>
+        </w:rPr>
+        <w:lastRenderedPageBreak/>
+        <w:t>Диаграмма коммуникации р</w:t>
+      </w:r>
+      <w:r>
+        <w:rPr>
+          <w:b/>
+        </w:rPr>
+        <w:t>егистрации и авторизации</w:t>
+      </w:r>
+      <w:r>
+        <w:rPr>
+          <w:noProof/>
+          <w:lang w:eastAsia="ru-RU"/>
+        </w:rPr>
+        <w:drawing>
+          <wp:inline distT="0" distB="0" distL="0" distR="0" wp14:anchorId="66435598" wp14:editId="40378FD8">
+            <wp:extent cx="5673436" cy="4420101"/>
+            <wp:effectExtent l="0" t="0" r="3810" b="0"/>
+            <wp:docPr id="4" name="Рисунок 4" descr="C:\Users\Tanya\Desktop\ФКН\ТП\CommunicationDiagram_Registration.jpg"/>
+            <wp:cNvGraphicFramePr>
+              <a:graphicFrameLocks xmlns:a="http://schemas.openxmlformats.org/drawingml/2006/main" noChangeAspect="1"/>
+            </wp:cNvGraphicFramePr>
+            <a:graphic xmlns:a="http://schemas.openxmlformats.org/drawingml/2006/main">
+              <a:graphicData uri="http://schemas.openxmlformats.org/drawingml/2006/picture">
+                <pic:pic xmlns:pic="http://schemas.openxmlformats.org/drawingml/2006/picture">
+                  <pic:nvPicPr>
+                    <pic:cNvPr id="0" name="Picture 4" descr="C:\Users\Tanya\Desktop\ФКН\ТП\CommunicationDiagram_Registration.jpg"/>
                     <pic:cNvPicPr>
                       <a:picLocks noChangeAspect="1" noChangeArrowheads="1"/>
                     </pic:cNvPicPr>
                   </pic:nvPicPr>
                   <pic:blipFill>
-                    <a:blip r:embed="rId18">
+                    <a:blip r:embed="rId20">
                       <a:extLst>
                         <a:ext uri="{28A0092B-C50C-407E-A947-70E740481C1C}">
                           <a14:useLocalDpi xmlns:a14="http://schemas.microsoft.com/office/drawing/2010/main" val="0"/>
@@ -5523,7 +5663,7 @@
                   <pic:spPr bwMode="auto">
                     <a:xfrm>
                       <a:off x="0" y="0"/>
-                      <a:ext cx="6188710" cy="3436771"/>
+                      <a:ext cx="5682102" cy="4426853"/>
                     </a:xfrm>
                     <a:prstGeom prst="rect">
                       <a:avLst/>
@@ -5543,44 +5683,32 @@
     <w:p>
       <w:pPr>
         <w:rPr>
+          <w:b/>
+        </w:rPr>
+      </w:pPr>
+      <w:r>
+        <w:rPr>
+          <w:b/>
+        </w:rPr>
+        <w:lastRenderedPageBreak/>
+        <w:t>Диаграмма коммуникации о</w:t>
+      </w:r>
+      <w:r>
+        <w:rPr>
+          <w:b/>
+        </w:rPr>
+        <w:t>пераций с дебетами</w:t>
+      </w:r>
+      <w:r>
+        <w:rPr>
           <w:noProof/>
           <w:lang w:eastAsia="ru-RU"/>
         </w:rPr>
-      </w:pPr>
-    </w:p>
-    <w:p>
-      <w:pPr>
-        <w:rPr>
-          <w:noProof/>
-          <w:lang w:eastAsia="ru-RU"/>
-        </w:rPr>
-      </w:pPr>
-    </w:p>
-    <w:p>
-      <w:pPr>
-        <w:rPr>
-          <w:b/>
-        </w:rPr>
-      </w:pPr>
-      <w:r>
-        <w:rPr>
-          <w:b/>
-        </w:rPr>
-        <w:lastRenderedPageBreak/>
-        <w:t>Диаграмма последовательности оператора</w:t>
-      </w:r>
-    </w:p>
-    <w:p>
-      <w:r>
-        <w:rPr>
-          <w:noProof/>
-          <w:lang w:eastAsia="ru-RU"/>
-        </w:rPr>
         <w:drawing>
-          <wp:inline distT="0" distB="0" distL="0" distR="0">
-            <wp:extent cx="6188710" cy="4001053"/>
-            <wp:effectExtent l="0" t="0" r="2540" b="0"/>
-            <wp:docPr id="18" name="Рисунок 18" descr="https://pp.userapi.com/c850420/v850420125/127c7e/aQ9TmMSRiB4.jpg"/>
+          <wp:inline distT="0" distB="0" distL="0" distR="0" wp14:anchorId="5D8356C0" wp14:editId="12A3F7AB">
+            <wp:extent cx="5936673" cy="5135248"/>
+            <wp:effectExtent l="0" t="0" r="6985" b="8255"/>
+            <wp:docPr id="5" name="Рисунок 5" descr="C:\Users\Tanya\Desktop\ФКН\ТП\CommunicationDiagram_Debet.jpg"/>
             <wp:cNvGraphicFramePr>
               <a:graphicFrameLocks xmlns:a="http://schemas.openxmlformats.org/drawingml/2006/main" noChangeAspect="1"/>
             </wp:cNvGraphicFramePr>
@@ -5588,13 +5716,13 @@
               <a:graphicData uri="http://schemas.openxmlformats.org/drawingml/2006/picture">
                 <pic:pic xmlns:pic="http://schemas.openxmlformats.org/drawingml/2006/picture">
                   <pic:nvPicPr>
-                    <pic:cNvPr id="0" name="Picture 15" descr="https://pp.userapi.com/c850420/v850420125/127c7e/aQ9TmMSRiB4.jpg"/>
+                    <pic:cNvPr id="0" name="Picture 5" descr="C:\Users\Tanya\Desktop\ФКН\ТП\CommunicationDiagram_Debet.jpg"/>
                     <pic:cNvPicPr>
                       <a:picLocks noChangeAspect="1" noChangeArrowheads="1"/>
                     </pic:cNvPicPr>
                   </pic:nvPicPr>
                   <pic:blipFill>
-                    <a:blip r:embed="rId19">
+                    <a:blip r:embed="rId21">
                       <a:extLst>
                         <a:ext uri="{28A0092B-C50C-407E-A947-70E740481C1C}">
                           <a14:useLocalDpi xmlns:a14="http://schemas.microsoft.com/office/drawing/2010/main" val="0"/>
@@ -5609,7 +5737,7 @@
                   <pic:spPr bwMode="auto">
                     <a:xfrm>
                       <a:off x="0" y="0"/>
-                      <a:ext cx="6188710" cy="4001053"/>
+                      <a:ext cx="5941679" cy="5139578"/>
                     </a:xfrm>
                     <a:prstGeom prst="rect">
                       <a:avLst/>
@@ -5626,23 +5754,6 @@
         </w:drawing>
       </w:r>
     </w:p>
-    <w:p>
-      <w:pPr>
-        <w:pStyle w:val="2"/>
-        <w:numPr>
-          <w:ilvl w:val="1"/>
-          <w:numId w:val="10"/>
-        </w:numPr>
-      </w:pPr>
-      <w:bookmarkStart w:id="16" w:name="_Toc8123003"/>
-      <w:r>
-        <w:t>Диаграммы</w:t>
-      </w:r>
-      <w:r>
-        <w:t xml:space="preserve"> коммуникации</w:t>
-      </w:r>
-      <w:bookmarkEnd w:id="16"/>
-    </w:p>
     <w:p/>
     <w:p>
       <w:pPr>
@@ -5655,24 +5766,31 @@
           <w:b/>
         </w:rPr>
         <w:lastRenderedPageBreak/>
-        <w:t>Диаграмма коммуникации р</w:t>
+        <w:t>Диаграмма ко</w:t>
       </w:r>
       <w:r>
         <w:rPr>
           <w:b/>
         </w:rPr>
-        <w:t>егистрации и авторизации</w:t>
-      </w:r>
-      <w:r>
-        <w:rPr>
+        <w:t>ммуникации операций с вкл</w:t>
+      </w:r>
+      <w:r>
+        <w:rPr>
+          <w:b/>
+        </w:rPr>
+        <w:t>адами</w:t>
+      </w:r>
+      <w:r>
+        <w:rPr>
+          <w:b/>
           <w:noProof/>
           <w:lang w:eastAsia="ru-RU"/>
         </w:rPr>
         <w:drawing>
-          <wp:inline distT="0" distB="0" distL="0" distR="0" wp14:anchorId="79DBFA18" wp14:editId="0EC34604">
-            <wp:extent cx="6188710" cy="4784725"/>
-            <wp:effectExtent l="0" t="0" r="2540" b="0"/>
-            <wp:docPr id="28" name="Рисунок 28"/>
+          <wp:inline distT="0" distB="0" distL="0" distR="0" wp14:anchorId="2244FF69" wp14:editId="4C072A39">
+            <wp:extent cx="5666509" cy="4901555"/>
+            <wp:effectExtent l="0" t="0" r="0" b="0"/>
+            <wp:docPr id="6" name="Рисунок 6" descr="C:\Users\Tanya\Desktop\ФКН\ТП\CommunicationDiagram_Deposit.jpg"/>
             <wp:cNvGraphicFramePr>
               <a:graphicFrameLocks xmlns:a="http://schemas.openxmlformats.org/drawingml/2006/main" noChangeAspect="1"/>
             </wp:cNvGraphicFramePr>
@@ -5680,23 +5798,36 @@
               <a:graphicData uri="http://schemas.openxmlformats.org/drawingml/2006/picture">
                 <pic:pic xmlns:pic="http://schemas.openxmlformats.org/drawingml/2006/picture">
                   <pic:nvPicPr>
-                    <pic:cNvPr id="1" name=""/>
-                    <pic:cNvPicPr/>
+                    <pic:cNvPr id="0" name="Picture 6" descr="C:\Users\Tanya\Desktop\ФКН\ТП\CommunicationDiagram_Deposit.jpg"/>
+                    <pic:cNvPicPr>
+                      <a:picLocks noChangeAspect="1" noChangeArrowheads="1"/>
+                    </pic:cNvPicPr>
                   </pic:nvPicPr>
                   <pic:blipFill>
-                    <a:blip r:embed="rId20"/>
+                    <a:blip r:embed="rId22">
+                      <a:extLst>
+                        <a:ext uri="{28A0092B-C50C-407E-A947-70E740481C1C}">
+                          <a14:useLocalDpi xmlns:a14="http://schemas.microsoft.com/office/drawing/2010/main" val="0"/>
+                        </a:ext>
+                      </a:extLst>
+                    </a:blip>
+                    <a:srcRect/>
                     <a:stretch>
                       <a:fillRect/>
                     </a:stretch>
                   </pic:blipFill>
-                  <pic:spPr>
+                  <pic:spPr bwMode="auto">
                     <a:xfrm>
                       <a:off x="0" y="0"/>
-                      <a:ext cx="6188710" cy="4784725"/>
+                      <a:ext cx="5668270" cy="4903078"/>
                     </a:xfrm>
                     <a:prstGeom prst="rect">
                       <a:avLst/>
                     </a:prstGeom>
+                    <a:noFill/>
+                    <a:ln>
+                      <a:noFill/>
+                    </a:ln>
                   </pic:spPr>
                 </pic:pic>
               </a:graphicData>
@@ -5716,24 +5847,25 @@
           <w:b/>
         </w:rPr>
         <w:lastRenderedPageBreak/>
-        <w:t>Диаграмма коммуникации о</w:t>
+        <w:t>Диаграмма коммуникации с кр</w:t>
       </w:r>
       <w:r>
         <w:rPr>
           <w:b/>
         </w:rPr>
-        <w:t>пераций с дебетами</w:t>
-      </w:r>
-      <w:r>
-        <w:rPr>
+        <w:t>едитами</w:t>
+      </w:r>
+      <w:r>
+        <w:rPr>
+          <w:b/>
           <w:noProof/>
           <w:lang w:eastAsia="ru-RU"/>
         </w:rPr>
         <w:drawing>
-          <wp:inline distT="0" distB="0" distL="0" distR="0" wp14:anchorId="304F91FE" wp14:editId="3B0EDAE4">
-            <wp:extent cx="6188710" cy="5299710"/>
-            <wp:effectExtent l="0" t="0" r="2540" b="0"/>
-            <wp:docPr id="30" name="Рисунок 30"/>
+          <wp:inline distT="0" distB="0" distL="0" distR="0" wp14:anchorId="36F4B679" wp14:editId="650913CD">
+            <wp:extent cx="5777345" cy="5000159"/>
+            <wp:effectExtent l="0" t="0" r="0" b="0"/>
+            <wp:docPr id="24" name="Рисунок 24" descr="C:\Users\Tanya\Desktop\ФКН\ТП\CommunicationDiagram_Credit1.jpg"/>
             <wp:cNvGraphicFramePr>
               <a:graphicFrameLocks xmlns:a="http://schemas.openxmlformats.org/drawingml/2006/main" noChangeAspect="1"/>
             </wp:cNvGraphicFramePr>
@@ -5741,23 +5873,36 @@
               <a:graphicData uri="http://schemas.openxmlformats.org/drawingml/2006/picture">
                 <pic:pic xmlns:pic="http://schemas.openxmlformats.org/drawingml/2006/picture">
                   <pic:nvPicPr>
-                    <pic:cNvPr id="1" name=""/>
-                    <pic:cNvPicPr/>
+                    <pic:cNvPr id="0" name="Picture 2" descr="C:\Users\Tanya\Desktop\ФКН\ТП\CommunicationDiagram_Credit1.jpg"/>
+                    <pic:cNvPicPr>
+                      <a:picLocks noChangeAspect="1" noChangeArrowheads="1"/>
+                    </pic:cNvPicPr>
                   </pic:nvPicPr>
                   <pic:blipFill>
-                    <a:blip r:embed="rId21"/>
+                    <a:blip r:embed="rId23">
+                      <a:extLst>
+                        <a:ext uri="{28A0092B-C50C-407E-A947-70E740481C1C}">
+                          <a14:useLocalDpi xmlns:a14="http://schemas.microsoft.com/office/drawing/2010/main" val="0"/>
+                        </a:ext>
+                      </a:extLst>
+                    </a:blip>
+                    <a:srcRect/>
                     <a:stretch>
                       <a:fillRect/>
                     </a:stretch>
                   </pic:blipFill>
-                  <pic:spPr>
+                  <pic:spPr bwMode="auto">
                     <a:xfrm>
                       <a:off x="0" y="0"/>
-                      <a:ext cx="6188710" cy="5299710"/>
+                      <a:ext cx="5781993" cy="5004182"/>
                     </a:xfrm>
                     <a:prstGeom prst="rect">
                       <a:avLst/>
                     </a:prstGeom>
+                    <a:noFill/>
+                    <a:ln>
+                      <a:noFill/>
+                    </a:ln>
                   </pic:spPr>
                 </pic:pic>
               </a:graphicData>
@@ -5766,7 +5911,6 @@
         </w:drawing>
       </w:r>
     </w:p>
-    <w:p/>
     <w:p>
       <w:pPr>
         <w:rPr>
@@ -5778,30 +5922,19 @@
           <w:b/>
         </w:rPr>
         <w:lastRenderedPageBreak/>
-        <w:t>Диаграмма ко</w:t>
+        <w:t>Диаграмма коммуникации оператора</w:t>
       </w:r>
       <w:r>
         <w:rPr>
           <w:b/>
-        </w:rPr>
-        <w:t>ммуникации операций с вкл</w:t>
-      </w:r>
-      <w:r>
-        <w:rPr>
-          <w:b/>
-        </w:rPr>
-        <w:t>адами</w:t>
-      </w:r>
-      <w:r>
-        <w:rPr>
           <w:noProof/>
           <w:lang w:eastAsia="ru-RU"/>
         </w:rPr>
         <w:drawing>
-          <wp:inline distT="0" distB="0" distL="0" distR="0" wp14:anchorId="32EB1A6F" wp14:editId="39C87A56">
-            <wp:extent cx="6188710" cy="5322570"/>
-            <wp:effectExtent l="0" t="0" r="2540" b="0"/>
-            <wp:docPr id="31" name="Рисунок 31"/>
+          <wp:inline distT="0" distB="0" distL="0" distR="0" wp14:anchorId="5AE8B397" wp14:editId="2C3E8F68">
+            <wp:extent cx="5950527" cy="4808201"/>
+            <wp:effectExtent l="0" t="0" r="0" b="0"/>
+            <wp:docPr id="25" name="Рисунок 25" descr="C:\Users\Tanya\Desktop\ФКН\ТП\CommunicationDiagram_Operator1.jpg"/>
             <wp:cNvGraphicFramePr>
               <a:graphicFrameLocks xmlns:a="http://schemas.openxmlformats.org/drawingml/2006/main" noChangeAspect="1"/>
             </wp:cNvGraphicFramePr>
@@ -5809,139 +5942,36 @@
               <a:graphicData uri="http://schemas.openxmlformats.org/drawingml/2006/picture">
                 <pic:pic xmlns:pic="http://schemas.openxmlformats.org/drawingml/2006/picture">
                   <pic:nvPicPr>
-                    <pic:cNvPr id="1" name=""/>
-                    <pic:cNvPicPr/>
+                    <pic:cNvPr id="0" name="Picture 3" descr="C:\Users\Tanya\Desktop\ФКН\ТП\CommunicationDiagram_Operator1.jpg"/>
+                    <pic:cNvPicPr>
+                      <a:picLocks noChangeAspect="1" noChangeArrowheads="1"/>
+                    </pic:cNvPicPr>
                   </pic:nvPicPr>
                   <pic:blipFill>
-                    <a:blip r:embed="rId22"/>
+                    <a:blip r:embed="rId24">
+                      <a:extLst>
+                        <a:ext uri="{28A0092B-C50C-407E-A947-70E740481C1C}">
+                          <a14:useLocalDpi xmlns:a14="http://schemas.microsoft.com/office/drawing/2010/main" val="0"/>
+                        </a:ext>
+                      </a:extLst>
+                    </a:blip>
+                    <a:srcRect/>
                     <a:stretch>
                       <a:fillRect/>
                     </a:stretch>
                   </pic:blipFill>
-                  <pic:spPr>
+                  <pic:spPr bwMode="auto">
                     <a:xfrm>
                       <a:off x="0" y="0"/>
-                      <a:ext cx="6188710" cy="5322570"/>
+                      <a:ext cx="5951929" cy="4809334"/>
                     </a:xfrm>
                     <a:prstGeom prst="rect">
                       <a:avLst/>
                     </a:prstGeom>
-                  </pic:spPr>
-                </pic:pic>
-              </a:graphicData>
-            </a:graphic>
-          </wp:inline>
-        </w:drawing>
-      </w:r>
-    </w:p>
-    <w:p>
-      <w:pPr>
-        <w:rPr>
-          <w:b/>
-        </w:rPr>
-      </w:pPr>
-      <w:r>
-        <w:rPr>
-          <w:b/>
-        </w:rPr>
-        <w:lastRenderedPageBreak/>
-        <w:t>Диаграмма коммуникации с кр</w:t>
-      </w:r>
-      <w:r>
-        <w:rPr>
-          <w:b/>
-        </w:rPr>
-        <w:t>едитами</w:t>
-      </w:r>
-      <w:r>
-        <w:rPr>
-          <w:noProof/>
-          <w:lang w:eastAsia="ru-RU"/>
-        </w:rPr>
-        <w:drawing>
-          <wp:inline distT="0" distB="0" distL="0" distR="0" wp14:anchorId="29F9F316" wp14:editId="5AFDA463">
-            <wp:extent cx="6188710" cy="5309870"/>
-            <wp:effectExtent l="0" t="0" r="2540" b="5080"/>
-            <wp:docPr id="32" name="Рисунок 32"/>
-            <wp:cNvGraphicFramePr>
-              <a:graphicFrameLocks xmlns:a="http://schemas.openxmlformats.org/drawingml/2006/main" noChangeAspect="1"/>
-            </wp:cNvGraphicFramePr>
-            <a:graphic xmlns:a="http://schemas.openxmlformats.org/drawingml/2006/main">
-              <a:graphicData uri="http://schemas.openxmlformats.org/drawingml/2006/picture">
-                <pic:pic xmlns:pic="http://schemas.openxmlformats.org/drawingml/2006/picture">
-                  <pic:nvPicPr>
-                    <pic:cNvPr id="1" name=""/>
-                    <pic:cNvPicPr/>
-                  </pic:nvPicPr>
-                  <pic:blipFill>
-                    <a:blip r:embed="rId23"/>
-                    <a:stretch>
-                      <a:fillRect/>
-                    </a:stretch>
-                  </pic:blipFill>
-                  <pic:spPr>
-                    <a:xfrm>
-                      <a:off x="0" y="0"/>
-                      <a:ext cx="6188710" cy="5309870"/>
-                    </a:xfrm>
-                    <a:prstGeom prst="rect">
-                      <a:avLst/>
-                    </a:prstGeom>
-                  </pic:spPr>
-                </pic:pic>
-              </a:graphicData>
-            </a:graphic>
-          </wp:inline>
-        </w:drawing>
-      </w:r>
-    </w:p>
-    <w:p>
-      <w:pPr>
-        <w:rPr>
-          <w:b/>
-        </w:rPr>
-      </w:pPr>
-      <w:r>
-        <w:rPr>
-          <w:b/>
-        </w:rPr>
-        <w:lastRenderedPageBreak/>
-        <w:t>Диаграмма коммуникации оператора</w:t>
-      </w:r>
-      <w:r>
-        <w:rPr>
-          <w:noProof/>
-          <w:lang w:eastAsia="ru-RU"/>
-        </w:rPr>
-        <w:drawing>
-          <wp:inline distT="0" distB="0" distL="0" distR="0" wp14:anchorId="52CBB5B3" wp14:editId="5CAE566D">
-            <wp:extent cx="6188710" cy="4959985"/>
-            <wp:effectExtent l="0" t="0" r="2540" b="0"/>
-            <wp:docPr id="33" name="Рисунок 33"/>
-            <wp:cNvGraphicFramePr>
-              <a:graphicFrameLocks xmlns:a="http://schemas.openxmlformats.org/drawingml/2006/main" noChangeAspect="1"/>
-            </wp:cNvGraphicFramePr>
-            <a:graphic xmlns:a="http://schemas.openxmlformats.org/drawingml/2006/main">
-              <a:graphicData uri="http://schemas.openxmlformats.org/drawingml/2006/picture">
-                <pic:pic xmlns:pic="http://schemas.openxmlformats.org/drawingml/2006/picture">
-                  <pic:nvPicPr>
-                    <pic:cNvPr id="1" name=""/>
-                    <pic:cNvPicPr/>
-                  </pic:nvPicPr>
-                  <pic:blipFill>
-                    <a:blip r:embed="rId24"/>
-                    <a:stretch>
-                      <a:fillRect/>
-                    </a:stretch>
-                  </pic:blipFill>
-                  <pic:spPr>
-                    <a:xfrm>
-                      <a:off x="0" y="0"/>
-                      <a:ext cx="6188710" cy="4959985"/>
-                    </a:xfrm>
-                    <a:prstGeom prst="rect">
-                      <a:avLst/>
-                    </a:prstGeom>
+                    <a:noFill/>
+                    <a:ln>
+                      <a:noFill/>
+                    </a:ln>
                   </pic:spPr>
                 </pic:pic>
               </a:graphicData>
@@ -10465,7 +10495,7 @@
 </file>
 
 <file path=customXml/itemProps1.xml><?xml version="1.0" encoding="utf-8"?>
-<ds:datastoreItem xmlns:ds="http://schemas.openxmlformats.org/officeDocument/2006/customXml" ds:itemID="{A906B3E6-ABA2-416E-A41B-2B47C787FE77}">
+<ds:datastoreItem xmlns:ds="http://schemas.openxmlformats.org/officeDocument/2006/customXml" ds:itemID="{741573F9-6B7D-4E71-B579-DFED45C810E2}">
   <ds:schemaRefs>
     <ds:schemaRef ds:uri="http://schemas.openxmlformats.org/officeDocument/2006/bibliography"/>
   </ds:schemaRefs>

</xml_diff>